<commit_message>
knit flextable on Rstudio-server
</commit_message>
<xml_diff>
--- a/Rscripts/table_display_flextable_demo_fig1.docx
+++ b/Rscripts/table_display_flextable_demo_fig1.docx
@@ -48,7 +48,6 @@
           </w:tcPr>
           <w:p>
             <w:pPr>
-              <w:pStyle w:val="Normal"/>
               <w:jc w:val="right"/>
               <w:pBdr>
                 <w:bottom w:val="none" w:sz="0" w:space="0" w:color="000000"/>
@@ -59,21 +58,23 @@
               <w:spacing w:after="120" w:before="120" w:line="240"/>
               <w:ind w:left="120" w:right="120" w:firstLine="0" w:firstLineChars="0"/>
               <w:rPr>
-                <w:rFonts w:ascii="Helvetica" w:hAnsi="Helvetica" w:eastAsia="Helvetica" w:cs="Helvetica"/>
+                <w:rFonts w:ascii="DejaVu Sans" w:hAnsi="DejaVu Sans" w:eastAsia="DejaVu Sans" w:cs="DejaVu Sans"/>
                 <w:i w:val="false"/>
                 <w:b w:val="true"/>
                 <w:u w:val="none"/>
-                <w:sz w:val="20"/>
-                <w:szCs w:val="20"/>
-                <w:color w:val="000000"/>
-              </w:rPr>
-            </w:pPr>
-            <w:r>
-              <w:rPr>
-                <w:rFonts w:ascii="Helvetica" w:hAnsi="Helvetica" w:eastAsia="Helvetica" w:cs="Helvetica"/>
+                <w:strike w:val="false"/>
+                <w:sz w:val="20"/>
+                <w:szCs w:val="20"/>
+                <w:color w:val="000000"/>
+              </w:rPr>
+            </w:pPr>
+            <w:r>
+              <w:rPr>
+                <w:rFonts w:ascii="DejaVu Sans" w:hAnsi="DejaVu Sans" w:eastAsia="DejaVu Sans" w:cs="DejaVu Sans"/>
                 <w:i w:val="false"/>
                 <w:b w:val="true"/>
                 <w:u w:val="none"/>
+                <w:strike w:val="false"/>
                 <w:sz w:val="20"/>
                 <w:szCs w:val="20"/>
                 <w:color w:val="000000"/>
@@ -101,7 +102,6 @@
           </w:tcPr>
           <w:p>
             <w:pPr>
-              <w:pStyle w:val="Normal"/>
               <w:jc w:val="right"/>
               <w:pBdr>
                 <w:bottom w:val="none" w:sz="0" w:space="0" w:color="000000"/>
@@ -112,21 +112,23 @@
               <w:spacing w:after="120" w:before="120" w:line="240"/>
               <w:ind w:left="120" w:right="120" w:firstLine="0" w:firstLineChars="0"/>
               <w:rPr>
-                <w:rFonts w:ascii="Helvetica" w:hAnsi="Helvetica" w:eastAsia="Helvetica" w:cs="Helvetica"/>
+                <w:rFonts w:ascii="DejaVu Sans" w:hAnsi="DejaVu Sans" w:eastAsia="DejaVu Sans" w:cs="DejaVu Sans"/>
                 <w:i w:val="false"/>
                 <w:b w:val="true"/>
                 <w:u w:val="none"/>
-                <w:sz w:val="20"/>
-                <w:szCs w:val="20"/>
-                <w:color w:val="000000"/>
-              </w:rPr>
-            </w:pPr>
-            <w:r>
-              <w:rPr>
-                <w:rFonts w:ascii="Helvetica" w:hAnsi="Helvetica" w:eastAsia="Helvetica" w:cs="Helvetica"/>
+                <w:strike w:val="false"/>
+                <w:sz w:val="20"/>
+                <w:szCs w:val="20"/>
+                <w:color w:val="000000"/>
+              </w:rPr>
+            </w:pPr>
+            <w:r>
+              <w:rPr>
+                <w:rFonts w:ascii="DejaVu Sans" w:hAnsi="DejaVu Sans" w:eastAsia="DejaVu Sans" w:cs="DejaVu Sans"/>
                 <w:i w:val="false"/>
                 <w:b w:val="true"/>
                 <w:u w:val="none"/>
+                <w:strike w:val="false"/>
                 <w:sz w:val="20"/>
                 <w:szCs w:val="20"/>
                 <w:color w:val="000000"/>
@@ -154,7 +156,6 @@
           </w:tcPr>
           <w:p>
             <w:pPr>
-              <w:pStyle w:val="Normal"/>
               <w:jc w:val="left"/>
               <w:pBdr>
                 <w:bottom w:val="none" w:sz="0" w:space="0" w:color="000000"/>
@@ -165,21 +166,23 @@
               <w:spacing w:after="120" w:before="120" w:line="240"/>
               <w:ind w:left="120" w:right="120" w:firstLine="0" w:firstLineChars="0"/>
               <w:rPr>
-                <w:rFonts w:ascii="Helvetica" w:hAnsi="Helvetica" w:eastAsia="Helvetica" w:cs="Helvetica"/>
+                <w:rFonts w:ascii="DejaVu Sans" w:hAnsi="DejaVu Sans" w:eastAsia="DejaVu Sans" w:cs="DejaVu Sans"/>
                 <w:i w:val="false"/>
                 <w:b w:val="true"/>
                 <w:u w:val="none"/>
-                <w:sz w:val="20"/>
-                <w:szCs w:val="20"/>
-                <w:color w:val="000000"/>
-              </w:rPr>
-            </w:pPr>
-            <w:r>
-              <w:rPr>
-                <w:rFonts w:ascii="Helvetica" w:hAnsi="Helvetica" w:eastAsia="Helvetica" w:cs="Helvetica"/>
-                <w:i w:val="false"/>
-                <w:b w:val="false"/>
-                <w:u w:val="none"/>
+                <w:strike w:val="false"/>
+                <w:sz w:val="20"/>
+                <w:szCs w:val="20"/>
+                <w:color w:val="000000"/>
+              </w:rPr>
+            </w:pPr>
+            <w:r>
+              <w:rPr>
+                <w:rFonts w:ascii="DejaVu Sans" w:hAnsi="DejaVu Sans" w:eastAsia="DejaVu Sans" w:cs="DejaVu Sans"/>
+                <w:i w:val="false"/>
+                <w:b w:val="false"/>
+                <w:u w:val="none"/>
+                <w:strike w:val="false"/>
                 <w:sz w:val="20"/>
                 <w:szCs w:val="20"/>
                 <w:color w:val="000000"/>
@@ -207,7 +210,6 @@
           </w:tcPr>
           <w:p>
             <w:pPr>
-              <w:pStyle w:val="Normal"/>
               <w:jc w:val="right"/>
               <w:pBdr>
                 <w:bottom w:val="none" w:sz="0" w:space="0" w:color="000000"/>
@@ -218,21 +220,23 @@
               <w:spacing w:after="120" w:before="120" w:line="240"/>
               <w:ind w:left="120" w:right="120" w:firstLine="0" w:firstLineChars="0"/>
               <w:rPr>
-                <w:rFonts w:ascii="Helvetica" w:hAnsi="Helvetica" w:eastAsia="Helvetica" w:cs="Helvetica"/>
+                <w:rFonts w:ascii="DejaVu Sans" w:hAnsi="DejaVu Sans" w:eastAsia="DejaVu Sans" w:cs="DejaVu Sans"/>
                 <w:i w:val="false"/>
                 <w:b w:val="true"/>
                 <w:u w:val="none"/>
-                <w:sz w:val="20"/>
-                <w:szCs w:val="20"/>
-                <w:color w:val="000000"/>
-              </w:rPr>
-            </w:pPr>
-            <w:r>
-              <w:rPr>
-                <w:rFonts w:ascii="Helvetica" w:hAnsi="Helvetica" w:eastAsia="Helvetica" w:cs="Helvetica"/>
+                <w:strike w:val="false"/>
+                <w:sz w:val="20"/>
+                <w:szCs w:val="20"/>
+                <w:color w:val="000000"/>
+              </w:rPr>
+            </w:pPr>
+            <w:r>
+              <w:rPr>
+                <w:rFonts w:ascii="DejaVu Sans" w:hAnsi="DejaVu Sans" w:eastAsia="DejaVu Sans" w:cs="DejaVu Sans"/>
                 <w:i w:val="false"/>
                 <w:b w:val="true"/>
                 <w:u w:val="none"/>
+                <w:strike w:val="false"/>
                 <w:sz w:val="20"/>
                 <w:szCs w:val="20"/>
                 <w:color w:val="000000"/>
@@ -260,7 +264,6 @@
           </w:tcPr>
           <w:p>
             <w:pPr>
-              <w:pStyle w:val="Normal"/>
               <w:jc w:val="right"/>
               <w:pBdr>
                 <w:bottom w:val="none" w:sz="0" w:space="0" w:color="000000"/>
@@ -271,21 +274,23 @@
               <w:spacing w:after="120" w:before="120" w:line="240"/>
               <w:ind w:left="120" w:right="120" w:firstLine="0" w:firstLineChars="0"/>
               <w:rPr>
-                <w:rFonts w:ascii="Helvetica" w:hAnsi="Helvetica" w:eastAsia="Helvetica" w:cs="Helvetica"/>
+                <w:rFonts w:ascii="DejaVu Sans" w:hAnsi="DejaVu Sans" w:eastAsia="DejaVu Sans" w:cs="DejaVu Sans"/>
                 <w:i w:val="false"/>
                 <w:b w:val="true"/>
                 <w:u w:val="none"/>
-                <w:sz w:val="20"/>
-                <w:szCs w:val="20"/>
-                <w:color w:val="000000"/>
-              </w:rPr>
-            </w:pPr>
-            <w:r>
-              <w:rPr>
-                <w:rFonts w:ascii="Helvetica" w:hAnsi="Helvetica" w:eastAsia="Helvetica" w:cs="Helvetica"/>
+                <w:strike w:val="false"/>
+                <w:sz w:val="20"/>
+                <w:szCs w:val="20"/>
+                <w:color w:val="000000"/>
+              </w:rPr>
+            </w:pPr>
+            <w:r>
+              <w:rPr>
+                <w:rFonts w:ascii="DejaVu Sans" w:hAnsi="DejaVu Sans" w:eastAsia="DejaVu Sans" w:cs="DejaVu Sans"/>
                 <w:i w:val="false"/>
                 <w:b w:val="true"/>
                 <w:u w:val="none"/>
+                <w:strike w:val="false"/>
                 <w:sz w:val="20"/>
                 <w:szCs w:val="20"/>
                 <w:color w:val="000000"/>
@@ -319,7 +324,6 @@
           </w:tcPr>
           <w:p>
             <w:pPr>
-              <w:pStyle w:val="Normal"/>
               <w:jc w:val="right"/>
               <w:pBdr>
                 <w:bottom w:val="none" w:sz="0" w:space="0" w:color="000000"/>
@@ -330,21 +334,23 @@
               <w:spacing w:after="120" w:before="120" w:line="240"/>
               <w:ind w:left="120" w:right="120" w:firstLine="0" w:firstLineChars="0"/>
               <w:rPr>
-                <w:rFonts w:ascii="Helvetica" w:hAnsi="Helvetica" w:eastAsia="Helvetica" w:cs="Helvetica"/>
-                <w:i w:val="false"/>
-                <w:b w:val="false"/>
-                <w:u w:val="none"/>
-                <w:sz w:val="20"/>
-                <w:szCs w:val="20"/>
-                <w:color w:val="000000"/>
-              </w:rPr>
-            </w:pPr>
-            <w:r>
-              <w:rPr>
-                <w:rFonts w:ascii="Helvetica" w:hAnsi="Helvetica" w:eastAsia="Helvetica" w:cs="Helvetica"/>
-                <w:i w:val="false"/>
-                <w:b w:val="false"/>
-                <w:u w:val="none"/>
+                <w:rFonts w:ascii="DejaVu Sans" w:hAnsi="DejaVu Sans" w:eastAsia="DejaVu Sans" w:cs="DejaVu Sans"/>
+                <w:i w:val="false"/>
+                <w:b w:val="false"/>
+                <w:u w:val="none"/>
+                <w:strike w:val="false"/>
+                <w:sz w:val="20"/>
+                <w:szCs w:val="20"/>
+                <w:color w:val="000000"/>
+              </w:rPr>
+            </w:pPr>
+            <w:r>
+              <w:rPr>
+                <w:rFonts w:ascii="DejaVu Sans" w:hAnsi="DejaVu Sans" w:eastAsia="DejaVu Sans" w:cs="DejaVu Sans"/>
+                <w:i w:val="false"/>
+                <w:b w:val="false"/>
+                <w:u w:val="none"/>
+                <w:strike w:val="false"/>
                 <w:sz w:val="20"/>
                 <w:szCs w:val="20"/>
                 <w:color w:val="000000"/>
@@ -372,7 +378,6 @@
           </w:tcPr>
           <w:p>
             <w:pPr>
-              <w:pStyle w:val="Normal"/>
               <w:jc w:val="right"/>
               <w:pBdr>
                 <w:bottom w:val="none" w:sz="0" w:space="0" w:color="000000"/>
@@ -383,21 +388,23 @@
               <w:spacing w:after="120" w:before="120" w:line="240"/>
               <w:ind w:left="120" w:right="120" w:firstLine="0" w:firstLineChars="0"/>
               <w:rPr>
-                <w:rFonts w:ascii="Helvetica" w:hAnsi="Helvetica" w:eastAsia="Helvetica" w:cs="Helvetica"/>
-                <w:i w:val="false"/>
-                <w:b w:val="false"/>
-                <w:u w:val="none"/>
-                <w:sz w:val="20"/>
-                <w:szCs w:val="20"/>
-                <w:color w:val="000000"/>
-              </w:rPr>
-            </w:pPr>
-            <w:r>
-              <w:rPr>
-                <w:rFonts w:ascii="Helvetica" w:hAnsi="Helvetica" w:eastAsia="Helvetica" w:cs="Helvetica"/>
-                <w:i w:val="false"/>
-                <w:b w:val="false"/>
-                <w:u w:val="none"/>
+                <w:rFonts w:ascii="DejaVu Sans" w:hAnsi="DejaVu Sans" w:eastAsia="DejaVu Sans" w:cs="DejaVu Sans"/>
+                <w:i w:val="false"/>
+                <w:b w:val="false"/>
+                <w:u w:val="none"/>
+                <w:strike w:val="false"/>
+                <w:sz w:val="20"/>
+                <w:szCs w:val="20"/>
+                <w:color w:val="000000"/>
+              </w:rPr>
+            </w:pPr>
+            <w:r>
+              <w:rPr>
+                <w:rFonts w:ascii="DejaVu Sans" w:hAnsi="DejaVu Sans" w:eastAsia="DejaVu Sans" w:cs="DejaVu Sans"/>
+                <w:i w:val="false"/>
+                <w:b w:val="false"/>
+                <w:u w:val="none"/>
+                <w:strike w:val="false"/>
                 <w:sz w:val="20"/>
                 <w:szCs w:val="20"/>
                 <w:color w:val="000000"/>
@@ -425,7 +432,6 @@
           </w:tcPr>
           <w:p>
             <w:pPr>
-              <w:pStyle w:val="Normal"/>
               <w:jc w:val="left"/>
               <w:pBdr>
                 <w:bottom w:val="none" w:sz="0" w:space="0" w:color="000000"/>
@@ -436,21 +442,23 @@
               <w:spacing w:after="120" w:before="120" w:line="240"/>
               <w:ind w:left="120" w:right="120" w:firstLine="0" w:firstLineChars="0"/>
               <w:rPr>
-                <w:rFonts w:ascii="Helvetica" w:hAnsi="Helvetica" w:eastAsia="Helvetica" w:cs="Helvetica"/>
-                <w:i w:val="false"/>
-                <w:b w:val="false"/>
-                <w:u w:val="none"/>
-                <w:sz w:val="20"/>
-                <w:szCs w:val="20"/>
-                <w:color w:val="000000"/>
-              </w:rPr>
-            </w:pPr>
-            <w:r>
-              <w:rPr>
-                <w:rFonts w:ascii="Helvetica" w:hAnsi="Helvetica" w:eastAsia="Helvetica" w:cs="Helvetica"/>
-                <w:i w:val="false"/>
-                <w:b w:val="false"/>
-                <w:u w:val="none"/>
+                <w:rFonts w:ascii="DejaVu Sans" w:hAnsi="DejaVu Sans" w:eastAsia="DejaVu Sans" w:cs="DejaVu Sans"/>
+                <w:i w:val="false"/>
+                <w:b w:val="false"/>
+                <w:u w:val="none"/>
+                <w:strike w:val="false"/>
+                <w:sz w:val="20"/>
+                <w:szCs w:val="20"/>
+                <w:color w:val="000000"/>
+              </w:rPr>
+            </w:pPr>
+            <w:r>
+              <w:rPr>
+                <w:rFonts w:ascii="DejaVu Sans" w:hAnsi="DejaVu Sans" w:eastAsia="DejaVu Sans" w:cs="DejaVu Sans"/>
+                <w:i w:val="false"/>
+                <w:b w:val="false"/>
+                <w:u w:val="none"/>
+                <w:strike w:val="false"/>
                 <w:sz w:val="20"/>
                 <w:szCs w:val="20"/>
                 <w:color w:val="000000"/>
@@ -478,7 +486,6 @@
           </w:tcPr>
           <w:p>
             <w:pPr>
-              <w:pStyle w:val="Normal"/>
               <w:jc w:val="right"/>
               <w:pBdr>
                 <w:bottom w:val="none" w:sz="0" w:space="0" w:color="000000"/>
@@ -489,21 +496,23 @@
               <w:spacing w:after="120" w:before="120" w:line="240"/>
               <w:ind w:left="120" w:right="120" w:firstLine="0" w:firstLineChars="0"/>
               <w:rPr>
-                <w:rFonts w:ascii="Helvetica" w:hAnsi="Helvetica" w:eastAsia="Helvetica" w:cs="Helvetica"/>
-                <w:i w:val="false"/>
-                <w:b w:val="false"/>
-                <w:u w:val="none"/>
-                <w:sz w:val="20"/>
-                <w:szCs w:val="20"/>
-                <w:color w:val="000000"/>
-              </w:rPr>
-            </w:pPr>
-            <w:r>
-              <w:rPr>
-                <w:rFonts w:ascii="Helvetica" w:hAnsi="Helvetica" w:eastAsia="Helvetica" w:cs="Helvetica"/>
-                <w:i w:val="false"/>
-                <w:b w:val="false"/>
-                <w:u w:val="none"/>
+                <w:rFonts w:ascii="DejaVu Sans" w:hAnsi="DejaVu Sans" w:eastAsia="DejaVu Sans" w:cs="DejaVu Sans"/>
+                <w:i w:val="false"/>
+                <w:b w:val="false"/>
+                <w:u w:val="none"/>
+                <w:strike w:val="false"/>
+                <w:sz w:val="20"/>
+                <w:szCs w:val="20"/>
+                <w:color w:val="000000"/>
+              </w:rPr>
+            </w:pPr>
+            <w:r>
+              <w:rPr>
+                <w:rFonts w:ascii="DejaVu Sans" w:hAnsi="DejaVu Sans" w:eastAsia="DejaVu Sans" w:cs="DejaVu Sans"/>
+                <w:i w:val="false"/>
+                <w:b w:val="false"/>
+                <w:u w:val="none"/>
+                <w:strike w:val="false"/>
                 <w:sz w:val="20"/>
                 <w:szCs w:val="20"/>
                 <w:color w:val="000000"/>
@@ -531,7 +540,6 @@
           </w:tcPr>
           <w:p>
             <w:pPr>
-              <w:pStyle w:val="Normal"/>
               <w:jc w:val="right"/>
               <w:pBdr>
                 <w:bottom w:val="none" w:sz="0" w:space="0" w:color="000000"/>
@@ -542,21 +550,23 @@
               <w:spacing w:after="120" w:before="120" w:line="240"/>
               <w:ind w:left="120" w:right="120" w:firstLine="0" w:firstLineChars="0"/>
               <w:rPr>
-                <w:rFonts w:ascii="Helvetica" w:hAnsi="Helvetica" w:eastAsia="Helvetica" w:cs="Helvetica"/>
-                <w:i w:val="false"/>
-                <w:b w:val="false"/>
-                <w:u w:val="none"/>
-                <w:sz w:val="20"/>
-                <w:szCs w:val="20"/>
-                <w:color w:val="000000"/>
-              </w:rPr>
-            </w:pPr>
-            <w:r>
-              <w:rPr>
-                <w:rFonts w:ascii="Helvetica" w:hAnsi="Helvetica" w:eastAsia="Helvetica" w:cs="Helvetica"/>
-                <w:i w:val="false"/>
-                <w:b w:val="false"/>
-                <w:u w:val="none"/>
+                <w:rFonts w:ascii="DejaVu Sans" w:hAnsi="DejaVu Sans" w:eastAsia="DejaVu Sans" w:cs="DejaVu Sans"/>
+                <w:i w:val="false"/>
+                <w:b w:val="false"/>
+                <w:u w:val="none"/>
+                <w:strike w:val="false"/>
+                <w:sz w:val="20"/>
+                <w:szCs w:val="20"/>
+                <w:color w:val="000000"/>
+              </w:rPr>
+            </w:pPr>
+            <w:r>
+              <w:rPr>
+                <w:rFonts w:ascii="DejaVu Sans" w:hAnsi="DejaVu Sans" w:eastAsia="DejaVu Sans" w:cs="DejaVu Sans"/>
+                <w:i w:val="false"/>
+                <w:b w:val="false"/>
+                <w:u w:val="none"/>
+                <w:strike w:val="false"/>
                 <w:sz w:val="20"/>
                 <w:szCs w:val="20"/>
                 <w:color w:val="000000"/>
@@ -590,7 +600,6 @@
           </w:tcPr>
           <w:p>
             <w:pPr>
-              <w:pStyle w:val="Normal"/>
               <w:jc w:val="right"/>
               <w:pBdr>
                 <w:bottom w:val="none" w:sz="0" w:space="0" w:color="000000"/>
@@ -601,21 +610,23 @@
               <w:spacing w:after="120" w:before="120" w:line="240"/>
               <w:ind w:left="120" w:right="120" w:firstLine="0" w:firstLineChars="0"/>
               <w:rPr>
-                <w:rFonts w:ascii="Helvetica" w:hAnsi="Helvetica" w:eastAsia="Helvetica" w:cs="Helvetica"/>
-                <w:i w:val="false"/>
-                <w:b w:val="false"/>
-                <w:u w:val="none"/>
-                <w:sz w:val="20"/>
-                <w:szCs w:val="20"/>
-                <w:color w:val="000000"/>
-              </w:rPr>
-            </w:pPr>
-            <w:r>
-              <w:rPr>
-                <w:rFonts w:ascii="Helvetica" w:hAnsi="Helvetica" w:eastAsia="Helvetica" w:cs="Helvetica"/>
-                <w:i w:val="false"/>
-                <w:b w:val="false"/>
-                <w:u w:val="none"/>
+                <w:rFonts w:ascii="DejaVu Sans" w:hAnsi="DejaVu Sans" w:eastAsia="DejaVu Sans" w:cs="DejaVu Sans"/>
+                <w:i w:val="false"/>
+                <w:b w:val="false"/>
+                <w:u w:val="none"/>
+                <w:strike w:val="false"/>
+                <w:sz w:val="20"/>
+                <w:szCs w:val="20"/>
+                <w:color w:val="000000"/>
+              </w:rPr>
+            </w:pPr>
+            <w:r>
+              <w:rPr>
+                <w:rFonts w:ascii="DejaVu Sans" w:hAnsi="DejaVu Sans" w:eastAsia="DejaVu Sans" w:cs="DejaVu Sans"/>
+                <w:i w:val="false"/>
+                <w:b w:val="false"/>
+                <w:u w:val="none"/>
+                <w:strike w:val="false"/>
                 <w:sz w:val="20"/>
                 <w:szCs w:val="20"/>
                 <w:color w:val="000000"/>
@@ -643,7 +654,6 @@
           </w:tcPr>
           <w:p>
             <w:pPr>
-              <w:pStyle w:val="Normal"/>
               <w:jc w:val="right"/>
               <w:pBdr>
                 <w:bottom w:val="none" w:sz="0" w:space="0" w:color="000000"/>
@@ -654,21 +664,23 @@
               <w:spacing w:after="120" w:before="120" w:line="240"/>
               <w:ind w:left="120" w:right="120" w:firstLine="0" w:firstLineChars="0"/>
               <w:rPr>
-                <w:rFonts w:ascii="Helvetica" w:hAnsi="Helvetica" w:eastAsia="Helvetica" w:cs="Helvetica"/>
-                <w:i w:val="false"/>
-                <w:b w:val="false"/>
-                <w:u w:val="none"/>
-                <w:sz w:val="20"/>
-                <w:szCs w:val="20"/>
-                <w:color w:val="000000"/>
-              </w:rPr>
-            </w:pPr>
-            <w:r>
-              <w:rPr>
-                <w:rFonts w:ascii="Helvetica" w:hAnsi="Helvetica" w:eastAsia="Helvetica" w:cs="Helvetica"/>
-                <w:i w:val="false"/>
-                <w:b w:val="false"/>
-                <w:u w:val="none"/>
+                <w:rFonts w:ascii="DejaVu Sans" w:hAnsi="DejaVu Sans" w:eastAsia="DejaVu Sans" w:cs="DejaVu Sans"/>
+                <w:i w:val="false"/>
+                <w:b w:val="false"/>
+                <w:u w:val="none"/>
+                <w:strike w:val="false"/>
+                <w:sz w:val="20"/>
+                <w:szCs w:val="20"/>
+                <w:color w:val="000000"/>
+              </w:rPr>
+            </w:pPr>
+            <w:r>
+              <w:rPr>
+                <w:rFonts w:ascii="DejaVu Sans" w:hAnsi="DejaVu Sans" w:eastAsia="DejaVu Sans" w:cs="DejaVu Sans"/>
+                <w:i w:val="false"/>
+                <w:b w:val="false"/>
+                <w:u w:val="none"/>
+                <w:strike w:val="false"/>
                 <w:sz w:val="20"/>
                 <w:szCs w:val="20"/>
                 <w:color w:val="000000"/>
@@ -696,7 +708,6 @@
           </w:tcPr>
           <w:p>
             <w:pPr>
-              <w:pStyle w:val="Normal"/>
               <w:jc w:val="left"/>
               <w:pBdr>
                 <w:bottom w:val="none" w:sz="0" w:space="0" w:color="000000"/>
@@ -707,21 +718,23 @@
               <w:spacing w:after="120" w:before="120" w:line="240"/>
               <w:ind w:left="120" w:right="120" w:firstLine="0" w:firstLineChars="0"/>
               <w:rPr>
-                <w:rFonts w:ascii="Helvetica" w:hAnsi="Helvetica" w:eastAsia="Helvetica" w:cs="Helvetica"/>
-                <w:i w:val="false"/>
-                <w:b w:val="false"/>
-                <w:u w:val="none"/>
-                <w:sz w:val="20"/>
-                <w:szCs w:val="20"/>
-                <w:color w:val="000000"/>
-              </w:rPr>
-            </w:pPr>
-            <w:r>
-              <w:rPr>
-                <w:rFonts w:ascii="Helvetica" w:hAnsi="Helvetica" w:eastAsia="Helvetica" w:cs="Helvetica"/>
-                <w:i w:val="false"/>
-                <w:b w:val="false"/>
-                <w:u w:val="none"/>
+                <w:rFonts w:ascii="DejaVu Sans" w:hAnsi="DejaVu Sans" w:eastAsia="DejaVu Sans" w:cs="DejaVu Sans"/>
+                <w:i w:val="false"/>
+                <w:b w:val="false"/>
+                <w:u w:val="none"/>
+                <w:strike w:val="false"/>
+                <w:sz w:val="20"/>
+                <w:szCs w:val="20"/>
+                <w:color w:val="000000"/>
+              </w:rPr>
+            </w:pPr>
+            <w:r>
+              <w:rPr>
+                <w:rFonts w:ascii="DejaVu Sans" w:hAnsi="DejaVu Sans" w:eastAsia="DejaVu Sans" w:cs="DejaVu Sans"/>
+                <w:i w:val="false"/>
+                <w:b w:val="false"/>
+                <w:u w:val="none"/>
+                <w:strike w:val="false"/>
                 <w:sz w:val="20"/>
                 <w:szCs w:val="20"/>
                 <w:color w:val="000000"/>
@@ -749,7 +762,6 @@
           </w:tcPr>
           <w:p>
             <w:pPr>
-              <w:pStyle w:val="Normal"/>
               <w:jc w:val="right"/>
               <w:pBdr>
                 <w:bottom w:val="none" w:sz="0" w:space="0" w:color="000000"/>
@@ -760,21 +772,23 @@
               <w:spacing w:after="120" w:before="120" w:line="240"/>
               <w:ind w:left="120" w:right="120" w:firstLine="0" w:firstLineChars="0"/>
               <w:rPr>
-                <w:rFonts w:ascii="Helvetica" w:hAnsi="Helvetica" w:eastAsia="Helvetica" w:cs="Helvetica"/>
-                <w:i w:val="false"/>
-                <w:b w:val="false"/>
-                <w:u w:val="none"/>
-                <w:sz w:val="20"/>
-                <w:szCs w:val="20"/>
-                <w:color w:val="000000"/>
-              </w:rPr>
-            </w:pPr>
-            <w:r>
-              <w:rPr>
-                <w:rFonts w:ascii="Helvetica" w:hAnsi="Helvetica" w:eastAsia="Helvetica" w:cs="Helvetica"/>
-                <w:i w:val="false"/>
-                <w:b w:val="false"/>
-                <w:u w:val="none"/>
+                <w:rFonts w:ascii="DejaVu Sans" w:hAnsi="DejaVu Sans" w:eastAsia="DejaVu Sans" w:cs="DejaVu Sans"/>
+                <w:i w:val="false"/>
+                <w:b w:val="false"/>
+                <w:u w:val="none"/>
+                <w:strike w:val="false"/>
+                <w:sz w:val="20"/>
+                <w:szCs w:val="20"/>
+                <w:color w:val="000000"/>
+              </w:rPr>
+            </w:pPr>
+            <w:r>
+              <w:rPr>
+                <w:rFonts w:ascii="DejaVu Sans" w:hAnsi="DejaVu Sans" w:eastAsia="DejaVu Sans" w:cs="DejaVu Sans"/>
+                <w:i w:val="false"/>
+                <w:b w:val="false"/>
+                <w:u w:val="none"/>
+                <w:strike w:val="false"/>
                 <w:sz w:val="20"/>
                 <w:szCs w:val="20"/>
                 <w:color w:val="000000"/>
@@ -802,7 +816,6 @@
           </w:tcPr>
           <w:p>
             <w:pPr>
-              <w:pStyle w:val="Normal"/>
               <w:jc w:val="right"/>
               <w:pBdr>
                 <w:bottom w:val="none" w:sz="0" w:space="0" w:color="000000"/>
@@ -813,21 +826,23 @@
               <w:spacing w:after="120" w:before="120" w:line="240"/>
               <w:ind w:left="120" w:right="120" w:firstLine="0" w:firstLineChars="0"/>
               <w:rPr>
-                <w:rFonts w:ascii="Helvetica" w:hAnsi="Helvetica" w:eastAsia="Helvetica" w:cs="Helvetica"/>
-                <w:i w:val="false"/>
-                <w:b w:val="false"/>
-                <w:u w:val="none"/>
-                <w:sz w:val="20"/>
-                <w:szCs w:val="20"/>
-                <w:color w:val="000000"/>
-              </w:rPr>
-            </w:pPr>
-            <w:r>
-              <w:rPr>
-                <w:rFonts w:ascii="Helvetica" w:hAnsi="Helvetica" w:eastAsia="Helvetica" w:cs="Helvetica"/>
-                <w:i w:val="false"/>
-                <w:b w:val="false"/>
-                <w:u w:val="none"/>
+                <w:rFonts w:ascii="DejaVu Sans" w:hAnsi="DejaVu Sans" w:eastAsia="DejaVu Sans" w:cs="DejaVu Sans"/>
+                <w:i w:val="false"/>
+                <w:b w:val="false"/>
+                <w:u w:val="none"/>
+                <w:strike w:val="false"/>
+                <w:sz w:val="20"/>
+                <w:szCs w:val="20"/>
+                <w:color w:val="000000"/>
+              </w:rPr>
+            </w:pPr>
+            <w:r>
+              <w:rPr>
+                <w:rFonts w:ascii="DejaVu Sans" w:hAnsi="DejaVu Sans" w:eastAsia="DejaVu Sans" w:cs="DejaVu Sans"/>
+                <w:i w:val="false"/>
+                <w:b w:val="false"/>
+                <w:u w:val="none"/>
+                <w:strike w:val="false"/>
                 <w:sz w:val="20"/>
                 <w:szCs w:val="20"/>
                 <w:color w:val="000000"/>
@@ -861,7 +876,6 @@
           </w:tcPr>
           <w:p>
             <w:pPr>
-              <w:pStyle w:val="Normal"/>
               <w:jc w:val="right"/>
               <w:pBdr>
                 <w:bottom w:val="none" w:sz="0" w:space="0" w:color="000000"/>
@@ -872,21 +886,23 @@
               <w:spacing w:after="120" w:before="120" w:line="240"/>
               <w:ind w:left="120" w:right="120" w:firstLine="0" w:firstLineChars="0"/>
               <w:rPr>
-                <w:rFonts w:ascii="Helvetica" w:hAnsi="Helvetica" w:eastAsia="Helvetica" w:cs="Helvetica"/>
-                <w:i w:val="false"/>
-                <w:b w:val="false"/>
-                <w:u w:val="none"/>
-                <w:sz w:val="20"/>
-                <w:szCs w:val="20"/>
-                <w:color w:val="000000"/>
-              </w:rPr>
-            </w:pPr>
-            <w:r>
-              <w:rPr>
-                <w:rFonts w:ascii="Helvetica" w:hAnsi="Helvetica" w:eastAsia="Helvetica" w:cs="Helvetica"/>
-                <w:i w:val="false"/>
-                <w:b w:val="false"/>
-                <w:u w:val="none"/>
+                <w:rFonts w:ascii="DejaVu Sans" w:hAnsi="DejaVu Sans" w:eastAsia="DejaVu Sans" w:cs="DejaVu Sans"/>
+                <w:i w:val="false"/>
+                <w:b w:val="false"/>
+                <w:u w:val="none"/>
+                <w:strike w:val="false"/>
+                <w:sz w:val="20"/>
+                <w:szCs w:val="20"/>
+                <w:color w:val="000000"/>
+              </w:rPr>
+            </w:pPr>
+            <w:r>
+              <w:rPr>
+                <w:rFonts w:ascii="DejaVu Sans" w:hAnsi="DejaVu Sans" w:eastAsia="DejaVu Sans" w:cs="DejaVu Sans"/>
+                <w:i w:val="false"/>
+                <w:b w:val="false"/>
+                <w:u w:val="none"/>
+                <w:strike w:val="false"/>
                 <w:sz w:val="20"/>
                 <w:szCs w:val="20"/>
                 <w:color w:val="000000"/>
@@ -914,7 +930,6 @@
           </w:tcPr>
           <w:p>
             <w:pPr>
-              <w:pStyle w:val="Normal"/>
               <w:jc w:val="right"/>
               <w:pBdr>
                 <w:bottom w:val="none" w:sz="0" w:space="0" w:color="000000"/>
@@ -925,21 +940,23 @@
               <w:spacing w:after="120" w:before="120" w:line="240"/>
               <w:ind w:left="120" w:right="120" w:firstLine="0" w:firstLineChars="0"/>
               <w:rPr>
-                <w:rFonts w:ascii="Helvetica" w:hAnsi="Helvetica" w:eastAsia="Helvetica" w:cs="Helvetica"/>
-                <w:i w:val="false"/>
-                <w:b w:val="false"/>
-                <w:u w:val="none"/>
-                <w:sz w:val="20"/>
-                <w:szCs w:val="20"/>
-                <w:color w:val="000000"/>
-              </w:rPr>
-            </w:pPr>
-            <w:r>
-              <w:rPr>
-                <w:rFonts w:ascii="Helvetica" w:hAnsi="Helvetica" w:eastAsia="Helvetica" w:cs="Helvetica"/>
-                <w:i w:val="false"/>
-                <w:b w:val="false"/>
-                <w:u w:val="none"/>
+                <w:rFonts w:ascii="DejaVu Sans" w:hAnsi="DejaVu Sans" w:eastAsia="DejaVu Sans" w:cs="DejaVu Sans"/>
+                <w:i w:val="false"/>
+                <w:b w:val="false"/>
+                <w:u w:val="none"/>
+                <w:strike w:val="false"/>
+                <w:sz w:val="20"/>
+                <w:szCs w:val="20"/>
+                <w:color w:val="000000"/>
+              </w:rPr>
+            </w:pPr>
+            <w:r>
+              <w:rPr>
+                <w:rFonts w:ascii="DejaVu Sans" w:hAnsi="DejaVu Sans" w:eastAsia="DejaVu Sans" w:cs="DejaVu Sans"/>
+                <w:i w:val="false"/>
+                <w:b w:val="false"/>
+                <w:u w:val="none"/>
+                <w:strike w:val="false"/>
                 <w:sz w:val="20"/>
                 <w:szCs w:val="20"/>
                 <w:color w:val="000000"/>
@@ -967,7 +984,6 @@
           </w:tcPr>
           <w:p>
             <w:pPr>
-              <w:pStyle w:val="Normal"/>
               <w:jc w:val="left"/>
               <w:pBdr>
                 <w:bottom w:val="none" w:sz="0" w:space="0" w:color="000000"/>
@@ -978,21 +994,23 @@
               <w:spacing w:after="120" w:before="120" w:line="240"/>
               <w:ind w:left="120" w:right="120" w:firstLine="0" w:firstLineChars="0"/>
               <w:rPr>
-                <w:rFonts w:ascii="Helvetica" w:hAnsi="Helvetica" w:eastAsia="Helvetica" w:cs="Helvetica"/>
-                <w:i w:val="false"/>
-                <w:b w:val="false"/>
-                <w:u w:val="none"/>
-                <w:sz w:val="20"/>
-                <w:szCs w:val="20"/>
-                <w:color w:val="000000"/>
-              </w:rPr>
-            </w:pPr>
-            <w:r>
-              <w:rPr>
-                <w:rFonts w:ascii="Helvetica" w:hAnsi="Helvetica" w:eastAsia="Helvetica" w:cs="Helvetica"/>
-                <w:i w:val="false"/>
-                <w:b w:val="false"/>
-                <w:u w:val="none"/>
+                <w:rFonts w:ascii="DejaVu Sans" w:hAnsi="DejaVu Sans" w:eastAsia="DejaVu Sans" w:cs="DejaVu Sans"/>
+                <w:i w:val="false"/>
+                <w:b w:val="false"/>
+                <w:u w:val="none"/>
+                <w:strike w:val="false"/>
+                <w:sz w:val="20"/>
+                <w:szCs w:val="20"/>
+                <w:color w:val="000000"/>
+              </w:rPr>
+            </w:pPr>
+            <w:r>
+              <w:rPr>
+                <w:rFonts w:ascii="DejaVu Sans" w:hAnsi="DejaVu Sans" w:eastAsia="DejaVu Sans" w:cs="DejaVu Sans"/>
+                <w:i w:val="false"/>
+                <w:b w:val="false"/>
+                <w:u w:val="none"/>
+                <w:strike w:val="false"/>
                 <w:sz w:val="20"/>
                 <w:szCs w:val="20"/>
                 <w:color w:val="000000"/>
@@ -1020,7 +1038,6 @@
           </w:tcPr>
           <w:p>
             <w:pPr>
-              <w:pStyle w:val="Normal"/>
               <w:jc w:val="right"/>
               <w:pBdr>
                 <w:bottom w:val="none" w:sz="0" w:space="0" w:color="000000"/>
@@ -1031,21 +1048,23 @@
               <w:spacing w:after="120" w:before="120" w:line="240"/>
               <w:ind w:left="120" w:right="120" w:firstLine="0" w:firstLineChars="0"/>
               <w:rPr>
-                <w:rFonts w:ascii="Helvetica" w:hAnsi="Helvetica" w:eastAsia="Helvetica" w:cs="Helvetica"/>
-                <w:i w:val="false"/>
-                <w:b w:val="false"/>
-                <w:u w:val="none"/>
-                <w:sz w:val="20"/>
-                <w:szCs w:val="20"/>
-                <w:color w:val="000000"/>
-              </w:rPr>
-            </w:pPr>
-            <w:r>
-              <w:rPr>
-                <w:rFonts w:ascii="Helvetica" w:hAnsi="Helvetica" w:eastAsia="Helvetica" w:cs="Helvetica"/>
-                <w:i w:val="false"/>
-                <w:b w:val="false"/>
-                <w:u w:val="none"/>
+                <w:rFonts w:ascii="DejaVu Sans" w:hAnsi="DejaVu Sans" w:eastAsia="DejaVu Sans" w:cs="DejaVu Sans"/>
+                <w:i w:val="false"/>
+                <w:b w:val="false"/>
+                <w:u w:val="none"/>
+                <w:strike w:val="false"/>
+                <w:sz w:val="20"/>
+                <w:szCs w:val="20"/>
+                <w:color w:val="000000"/>
+              </w:rPr>
+            </w:pPr>
+            <w:r>
+              <w:rPr>
+                <w:rFonts w:ascii="DejaVu Sans" w:hAnsi="DejaVu Sans" w:eastAsia="DejaVu Sans" w:cs="DejaVu Sans"/>
+                <w:i w:val="false"/>
+                <w:b w:val="false"/>
+                <w:u w:val="none"/>
+                <w:strike w:val="false"/>
                 <w:sz w:val="20"/>
                 <w:szCs w:val="20"/>
                 <w:color w:val="000000"/>
@@ -1073,7 +1092,6 @@
           </w:tcPr>
           <w:p>
             <w:pPr>
-              <w:pStyle w:val="Normal"/>
               <w:jc w:val="right"/>
               <w:pBdr>
                 <w:bottom w:val="none" w:sz="0" w:space="0" w:color="000000"/>
@@ -1084,21 +1102,23 @@
               <w:spacing w:after="120" w:before="120" w:line="240"/>
               <w:ind w:left="120" w:right="120" w:firstLine="0" w:firstLineChars="0"/>
               <w:rPr>
-                <w:rFonts w:ascii="Helvetica" w:hAnsi="Helvetica" w:eastAsia="Helvetica" w:cs="Helvetica"/>
-                <w:i w:val="false"/>
-                <w:b w:val="false"/>
-                <w:u w:val="none"/>
-                <w:sz w:val="20"/>
-                <w:szCs w:val="20"/>
-                <w:color w:val="000000"/>
-              </w:rPr>
-            </w:pPr>
-            <w:r>
-              <w:rPr>
-                <w:rFonts w:ascii="Helvetica" w:hAnsi="Helvetica" w:eastAsia="Helvetica" w:cs="Helvetica"/>
-                <w:i w:val="false"/>
-                <w:b w:val="false"/>
-                <w:u w:val="none"/>
+                <w:rFonts w:ascii="DejaVu Sans" w:hAnsi="DejaVu Sans" w:eastAsia="DejaVu Sans" w:cs="DejaVu Sans"/>
+                <w:i w:val="false"/>
+                <w:b w:val="false"/>
+                <w:u w:val="none"/>
+                <w:strike w:val="false"/>
+                <w:sz w:val="20"/>
+                <w:szCs w:val="20"/>
+                <w:color w:val="000000"/>
+              </w:rPr>
+            </w:pPr>
+            <w:r>
+              <w:rPr>
+                <w:rFonts w:ascii="DejaVu Sans" w:hAnsi="DejaVu Sans" w:eastAsia="DejaVu Sans" w:cs="DejaVu Sans"/>
+                <w:i w:val="false"/>
+                <w:b w:val="false"/>
+                <w:u w:val="none"/>
+                <w:strike w:val="false"/>
                 <w:sz w:val="20"/>
                 <w:szCs w:val="20"/>
                 <w:color w:val="000000"/>
@@ -1132,7 +1152,6 @@
           </w:tcPr>
           <w:p>
             <w:pPr>
-              <w:pStyle w:val="Normal"/>
               <w:jc w:val="right"/>
               <w:pBdr>
                 <w:bottom w:val="none" w:sz="0" w:space="0" w:color="000000"/>
@@ -1143,21 +1162,23 @@
               <w:spacing w:after="120" w:before="120" w:line="240"/>
               <w:ind w:left="120" w:right="120" w:firstLine="0" w:firstLineChars="0"/>
               <w:rPr>
-                <w:rFonts w:ascii="Helvetica" w:hAnsi="Helvetica" w:eastAsia="Helvetica" w:cs="Helvetica"/>
-                <w:i w:val="false"/>
-                <w:b w:val="false"/>
-                <w:u w:val="none"/>
-                <w:sz w:val="20"/>
-                <w:szCs w:val="20"/>
-                <w:color w:val="000000"/>
-              </w:rPr>
-            </w:pPr>
-            <w:r>
-              <w:rPr>
-                <w:rFonts w:ascii="Helvetica" w:hAnsi="Helvetica" w:eastAsia="Helvetica" w:cs="Helvetica"/>
-                <w:i w:val="false"/>
-                <w:b w:val="false"/>
-                <w:u w:val="none"/>
+                <w:rFonts w:ascii="DejaVu Sans" w:hAnsi="DejaVu Sans" w:eastAsia="DejaVu Sans" w:cs="DejaVu Sans"/>
+                <w:i w:val="false"/>
+                <w:b w:val="false"/>
+                <w:u w:val="none"/>
+                <w:strike w:val="false"/>
+                <w:sz w:val="20"/>
+                <w:szCs w:val="20"/>
+                <w:color w:val="000000"/>
+              </w:rPr>
+            </w:pPr>
+            <w:r>
+              <w:rPr>
+                <w:rFonts w:ascii="DejaVu Sans" w:hAnsi="DejaVu Sans" w:eastAsia="DejaVu Sans" w:cs="DejaVu Sans"/>
+                <w:i w:val="false"/>
+                <w:b w:val="false"/>
+                <w:u w:val="none"/>
+                <w:strike w:val="false"/>
                 <w:sz w:val="20"/>
                 <w:szCs w:val="20"/>
                 <w:color w:val="000000"/>
@@ -1185,7 +1206,6 @@
           </w:tcPr>
           <w:p>
             <w:pPr>
-              <w:pStyle w:val="Normal"/>
               <w:jc w:val="right"/>
               <w:pBdr>
                 <w:bottom w:val="none" w:sz="0" w:space="0" w:color="000000"/>
@@ -1196,21 +1216,23 @@
               <w:spacing w:after="120" w:before="120" w:line="240"/>
               <w:ind w:left="120" w:right="120" w:firstLine="0" w:firstLineChars="0"/>
               <w:rPr>
-                <w:rFonts w:ascii="Helvetica" w:hAnsi="Helvetica" w:eastAsia="Helvetica" w:cs="Helvetica"/>
-                <w:i w:val="false"/>
-                <w:b w:val="false"/>
-                <w:u w:val="none"/>
-                <w:sz w:val="20"/>
-                <w:szCs w:val="20"/>
-                <w:color w:val="000000"/>
-              </w:rPr>
-            </w:pPr>
-            <w:r>
-              <w:rPr>
-                <w:rFonts w:ascii="Helvetica" w:hAnsi="Helvetica" w:eastAsia="Helvetica" w:cs="Helvetica"/>
-                <w:i w:val="false"/>
-                <w:b w:val="false"/>
-                <w:u w:val="none"/>
+                <w:rFonts w:ascii="DejaVu Sans" w:hAnsi="DejaVu Sans" w:eastAsia="DejaVu Sans" w:cs="DejaVu Sans"/>
+                <w:i w:val="false"/>
+                <w:b w:val="false"/>
+                <w:u w:val="none"/>
+                <w:strike w:val="false"/>
+                <w:sz w:val="20"/>
+                <w:szCs w:val="20"/>
+                <w:color w:val="000000"/>
+              </w:rPr>
+            </w:pPr>
+            <w:r>
+              <w:rPr>
+                <w:rFonts w:ascii="DejaVu Sans" w:hAnsi="DejaVu Sans" w:eastAsia="DejaVu Sans" w:cs="DejaVu Sans"/>
+                <w:i w:val="false"/>
+                <w:b w:val="false"/>
+                <w:u w:val="none"/>
+                <w:strike w:val="false"/>
                 <w:sz w:val="20"/>
                 <w:szCs w:val="20"/>
                 <w:color w:val="000000"/>
@@ -1238,7 +1260,6 @@
           </w:tcPr>
           <w:p>
             <w:pPr>
-              <w:pStyle w:val="Normal"/>
               <w:jc w:val="left"/>
               <w:pBdr>
                 <w:bottom w:val="none" w:sz="0" w:space="0" w:color="000000"/>
@@ -1249,21 +1270,23 @@
               <w:spacing w:after="120" w:before="120" w:line="240"/>
               <w:ind w:left="120" w:right="120" w:firstLine="0" w:firstLineChars="0"/>
               <w:rPr>
-                <w:rFonts w:ascii="Helvetica" w:hAnsi="Helvetica" w:eastAsia="Helvetica" w:cs="Helvetica"/>
-                <w:i w:val="false"/>
-                <w:b w:val="false"/>
-                <w:u w:val="none"/>
-                <w:sz w:val="20"/>
-                <w:szCs w:val="20"/>
-                <w:color w:val="000000"/>
-              </w:rPr>
-            </w:pPr>
-            <w:r>
-              <w:rPr>
-                <w:rFonts w:ascii="Helvetica" w:hAnsi="Helvetica" w:eastAsia="Helvetica" w:cs="Helvetica"/>
-                <w:i w:val="false"/>
-                <w:b w:val="false"/>
-                <w:u w:val="none"/>
+                <w:rFonts w:ascii="DejaVu Sans" w:hAnsi="DejaVu Sans" w:eastAsia="DejaVu Sans" w:cs="DejaVu Sans"/>
+                <w:i w:val="false"/>
+                <w:b w:val="false"/>
+                <w:u w:val="none"/>
+                <w:strike w:val="false"/>
+                <w:sz w:val="20"/>
+                <w:szCs w:val="20"/>
+                <w:color w:val="000000"/>
+              </w:rPr>
+            </w:pPr>
+            <w:r>
+              <w:rPr>
+                <w:rFonts w:ascii="DejaVu Sans" w:hAnsi="DejaVu Sans" w:eastAsia="DejaVu Sans" w:cs="DejaVu Sans"/>
+                <w:i w:val="false"/>
+                <w:b w:val="false"/>
+                <w:u w:val="none"/>
+                <w:strike w:val="false"/>
                 <w:sz w:val="20"/>
                 <w:szCs w:val="20"/>
                 <w:color w:val="000000"/>
@@ -1291,7 +1314,6 @@
           </w:tcPr>
           <w:p>
             <w:pPr>
-              <w:pStyle w:val="Normal"/>
               <w:jc w:val="right"/>
               <w:pBdr>
                 <w:bottom w:val="none" w:sz="0" w:space="0" w:color="000000"/>
@@ -1302,21 +1324,23 @@
               <w:spacing w:after="120" w:before="120" w:line="240"/>
               <w:ind w:left="120" w:right="120" w:firstLine="0" w:firstLineChars="0"/>
               <w:rPr>
-                <w:rFonts w:ascii="Helvetica" w:hAnsi="Helvetica" w:eastAsia="Helvetica" w:cs="Helvetica"/>
-                <w:i w:val="false"/>
-                <w:b w:val="false"/>
-                <w:u w:val="none"/>
-                <w:sz w:val="20"/>
-                <w:szCs w:val="20"/>
-                <w:color w:val="000000"/>
-              </w:rPr>
-            </w:pPr>
-            <w:r>
-              <w:rPr>
-                <w:rFonts w:ascii="Helvetica" w:hAnsi="Helvetica" w:eastAsia="Helvetica" w:cs="Helvetica"/>
-                <w:i w:val="false"/>
-                <w:b w:val="false"/>
-                <w:u w:val="none"/>
+                <w:rFonts w:ascii="DejaVu Sans" w:hAnsi="DejaVu Sans" w:eastAsia="DejaVu Sans" w:cs="DejaVu Sans"/>
+                <w:i w:val="false"/>
+                <w:b w:val="false"/>
+                <w:u w:val="none"/>
+                <w:strike w:val="false"/>
+                <w:sz w:val="20"/>
+                <w:szCs w:val="20"/>
+                <w:color w:val="000000"/>
+              </w:rPr>
+            </w:pPr>
+            <w:r>
+              <w:rPr>
+                <w:rFonts w:ascii="DejaVu Sans" w:hAnsi="DejaVu Sans" w:eastAsia="DejaVu Sans" w:cs="DejaVu Sans"/>
+                <w:i w:val="false"/>
+                <w:b w:val="false"/>
+                <w:u w:val="none"/>
+                <w:strike w:val="false"/>
                 <w:sz w:val="20"/>
                 <w:szCs w:val="20"/>
                 <w:color w:val="000000"/>
@@ -1344,7 +1368,6 @@
           </w:tcPr>
           <w:p>
             <w:pPr>
-              <w:pStyle w:val="Normal"/>
               <w:jc w:val="right"/>
               <w:pBdr>
                 <w:bottom w:val="none" w:sz="0" w:space="0" w:color="000000"/>
@@ -1355,21 +1378,23 @@
               <w:spacing w:after="120" w:before="120" w:line="240"/>
               <w:ind w:left="120" w:right="120" w:firstLine="0" w:firstLineChars="0"/>
               <w:rPr>
-                <w:rFonts w:ascii="Helvetica" w:hAnsi="Helvetica" w:eastAsia="Helvetica" w:cs="Helvetica"/>
-                <w:i w:val="false"/>
-                <w:b w:val="false"/>
-                <w:u w:val="none"/>
-                <w:sz w:val="20"/>
-                <w:szCs w:val="20"/>
-                <w:color w:val="000000"/>
-              </w:rPr>
-            </w:pPr>
-            <w:r>
-              <w:rPr>
-                <w:rFonts w:ascii="Helvetica" w:hAnsi="Helvetica" w:eastAsia="Helvetica" w:cs="Helvetica"/>
-                <w:i w:val="false"/>
-                <w:b w:val="false"/>
-                <w:u w:val="none"/>
+                <w:rFonts w:ascii="DejaVu Sans" w:hAnsi="DejaVu Sans" w:eastAsia="DejaVu Sans" w:cs="DejaVu Sans"/>
+                <w:i w:val="false"/>
+                <w:b w:val="false"/>
+                <w:u w:val="none"/>
+                <w:strike w:val="false"/>
+                <w:sz w:val="20"/>
+                <w:szCs w:val="20"/>
+                <w:color w:val="000000"/>
+              </w:rPr>
+            </w:pPr>
+            <w:r>
+              <w:rPr>
+                <w:rFonts w:ascii="DejaVu Sans" w:hAnsi="DejaVu Sans" w:eastAsia="DejaVu Sans" w:cs="DejaVu Sans"/>
+                <w:i w:val="false"/>
+                <w:b w:val="false"/>
+                <w:u w:val="none"/>
+                <w:strike w:val="false"/>
                 <w:sz w:val="20"/>
                 <w:szCs w:val="20"/>
                 <w:color w:val="000000"/>
@@ -1403,7 +1428,6 @@
           </w:tcPr>
           <w:p>
             <w:pPr>
-              <w:pStyle w:val="Normal"/>
               <w:jc w:val="right"/>
               <w:pBdr>
                 <w:bottom w:val="none" w:sz="0" w:space="0" w:color="000000"/>
@@ -1414,21 +1438,23 @@
               <w:spacing w:after="120" w:before="120" w:line="240"/>
               <w:ind w:left="120" w:right="120" w:firstLine="0" w:firstLineChars="0"/>
               <w:rPr>
-                <w:rFonts w:ascii="Helvetica" w:hAnsi="Helvetica" w:eastAsia="Helvetica" w:cs="Helvetica"/>
-                <w:i w:val="false"/>
-                <w:b w:val="false"/>
-                <w:u w:val="none"/>
-                <w:sz w:val="20"/>
-                <w:szCs w:val="20"/>
-                <w:color w:val="000000"/>
-              </w:rPr>
-            </w:pPr>
-            <w:r>
-              <w:rPr>
-                <w:rFonts w:ascii="Helvetica" w:hAnsi="Helvetica" w:eastAsia="Helvetica" w:cs="Helvetica"/>
-                <w:i w:val="false"/>
-                <w:b w:val="false"/>
-                <w:u w:val="none"/>
+                <w:rFonts w:ascii="DejaVu Sans" w:hAnsi="DejaVu Sans" w:eastAsia="DejaVu Sans" w:cs="DejaVu Sans"/>
+                <w:i w:val="false"/>
+                <w:b w:val="false"/>
+                <w:u w:val="none"/>
+                <w:strike w:val="false"/>
+                <w:sz w:val="20"/>
+                <w:szCs w:val="20"/>
+                <w:color w:val="000000"/>
+              </w:rPr>
+            </w:pPr>
+            <w:r>
+              <w:rPr>
+                <w:rFonts w:ascii="DejaVu Sans" w:hAnsi="DejaVu Sans" w:eastAsia="DejaVu Sans" w:cs="DejaVu Sans"/>
+                <w:i w:val="false"/>
+                <w:b w:val="false"/>
+                <w:u w:val="none"/>
+                <w:strike w:val="false"/>
                 <w:sz w:val="20"/>
                 <w:szCs w:val="20"/>
                 <w:color w:val="000000"/>
@@ -1456,7 +1482,6 @@
           </w:tcPr>
           <w:p>
             <w:pPr>
-              <w:pStyle w:val="Normal"/>
               <w:jc w:val="right"/>
               <w:pBdr>
                 <w:bottom w:val="none" w:sz="0" w:space="0" w:color="000000"/>
@@ -1467,21 +1492,23 @@
               <w:spacing w:after="120" w:before="120" w:line="240"/>
               <w:ind w:left="120" w:right="120" w:firstLine="0" w:firstLineChars="0"/>
               <w:rPr>
-                <w:rFonts w:ascii="Helvetica" w:hAnsi="Helvetica" w:eastAsia="Helvetica" w:cs="Helvetica"/>
-                <w:i w:val="false"/>
-                <w:b w:val="false"/>
-                <w:u w:val="none"/>
-                <w:sz w:val="20"/>
-                <w:szCs w:val="20"/>
-                <w:color w:val="000000"/>
-              </w:rPr>
-            </w:pPr>
-            <w:r>
-              <w:rPr>
-                <w:rFonts w:ascii="Helvetica" w:hAnsi="Helvetica" w:eastAsia="Helvetica" w:cs="Helvetica"/>
-                <w:i w:val="false"/>
-                <w:b w:val="false"/>
-                <w:u w:val="none"/>
+                <w:rFonts w:ascii="DejaVu Sans" w:hAnsi="DejaVu Sans" w:eastAsia="DejaVu Sans" w:cs="DejaVu Sans"/>
+                <w:i w:val="false"/>
+                <w:b w:val="false"/>
+                <w:u w:val="none"/>
+                <w:strike w:val="false"/>
+                <w:sz w:val="20"/>
+                <w:szCs w:val="20"/>
+                <w:color w:val="000000"/>
+              </w:rPr>
+            </w:pPr>
+            <w:r>
+              <w:rPr>
+                <w:rFonts w:ascii="DejaVu Sans" w:hAnsi="DejaVu Sans" w:eastAsia="DejaVu Sans" w:cs="DejaVu Sans"/>
+                <w:i w:val="false"/>
+                <w:b w:val="false"/>
+                <w:u w:val="none"/>
+                <w:strike w:val="false"/>
                 <w:sz w:val="20"/>
                 <w:szCs w:val="20"/>
                 <w:color w:val="000000"/>
@@ -1509,7 +1536,6 @@
           </w:tcPr>
           <w:p>
             <w:pPr>
-              <w:pStyle w:val="Normal"/>
               <w:jc w:val="left"/>
               <w:pBdr>
                 <w:bottom w:val="none" w:sz="0" w:space="0" w:color="000000"/>
@@ -1520,21 +1546,23 @@
               <w:spacing w:after="120" w:before="120" w:line="240"/>
               <w:ind w:left="120" w:right="120" w:firstLine="0" w:firstLineChars="0"/>
               <w:rPr>
-                <w:rFonts w:ascii="Helvetica" w:hAnsi="Helvetica" w:eastAsia="Helvetica" w:cs="Helvetica"/>
-                <w:i w:val="false"/>
-                <w:b w:val="false"/>
-                <w:u w:val="none"/>
-                <w:sz w:val="20"/>
-                <w:szCs w:val="20"/>
-                <w:color w:val="000000"/>
-              </w:rPr>
-            </w:pPr>
-            <w:r>
-              <w:rPr>
-                <w:rFonts w:ascii="Helvetica" w:hAnsi="Helvetica" w:eastAsia="Helvetica" w:cs="Helvetica"/>
-                <w:i w:val="false"/>
-                <w:b w:val="false"/>
-                <w:u w:val="none"/>
+                <w:rFonts w:ascii="DejaVu Sans" w:hAnsi="DejaVu Sans" w:eastAsia="DejaVu Sans" w:cs="DejaVu Sans"/>
+                <w:i w:val="false"/>
+                <w:b w:val="false"/>
+                <w:u w:val="none"/>
+                <w:strike w:val="false"/>
+                <w:sz w:val="20"/>
+                <w:szCs w:val="20"/>
+                <w:color w:val="000000"/>
+              </w:rPr>
+            </w:pPr>
+            <w:r>
+              <w:rPr>
+                <w:rFonts w:ascii="DejaVu Sans" w:hAnsi="DejaVu Sans" w:eastAsia="DejaVu Sans" w:cs="DejaVu Sans"/>
+                <w:i w:val="false"/>
+                <w:b w:val="false"/>
+                <w:u w:val="none"/>
+                <w:strike w:val="false"/>
                 <w:sz w:val="20"/>
                 <w:szCs w:val="20"/>
                 <w:color w:val="000000"/>
@@ -1562,7 +1590,6 @@
           </w:tcPr>
           <w:p>
             <w:pPr>
-              <w:pStyle w:val="Normal"/>
               <w:jc w:val="right"/>
               <w:pBdr>
                 <w:bottom w:val="none" w:sz="0" w:space="0" w:color="000000"/>
@@ -1573,21 +1600,23 @@
               <w:spacing w:after="120" w:before="120" w:line="240"/>
               <w:ind w:left="120" w:right="120" w:firstLine="0" w:firstLineChars="0"/>
               <w:rPr>
-                <w:rFonts w:ascii="Helvetica" w:hAnsi="Helvetica" w:eastAsia="Helvetica" w:cs="Helvetica"/>
-                <w:i w:val="false"/>
-                <w:b w:val="false"/>
-                <w:u w:val="none"/>
-                <w:sz w:val="20"/>
-                <w:szCs w:val="20"/>
-                <w:color w:val="000000"/>
-              </w:rPr>
-            </w:pPr>
-            <w:r>
-              <w:rPr>
-                <w:rFonts w:ascii="Helvetica" w:hAnsi="Helvetica" w:eastAsia="Helvetica" w:cs="Helvetica"/>
-                <w:i w:val="false"/>
-                <w:b w:val="false"/>
-                <w:u w:val="none"/>
+                <w:rFonts w:ascii="DejaVu Sans" w:hAnsi="DejaVu Sans" w:eastAsia="DejaVu Sans" w:cs="DejaVu Sans"/>
+                <w:i w:val="false"/>
+                <w:b w:val="false"/>
+                <w:u w:val="none"/>
+                <w:strike w:val="false"/>
+                <w:sz w:val="20"/>
+                <w:szCs w:val="20"/>
+                <w:color w:val="000000"/>
+              </w:rPr>
+            </w:pPr>
+            <w:r>
+              <w:rPr>
+                <w:rFonts w:ascii="DejaVu Sans" w:hAnsi="DejaVu Sans" w:eastAsia="DejaVu Sans" w:cs="DejaVu Sans"/>
+                <w:i w:val="false"/>
+                <w:b w:val="false"/>
+                <w:u w:val="none"/>
+                <w:strike w:val="false"/>
                 <w:sz w:val="20"/>
                 <w:szCs w:val="20"/>
                 <w:color w:val="000000"/>
@@ -1615,7 +1644,6 @@
           </w:tcPr>
           <w:p>
             <w:pPr>
-              <w:pStyle w:val="Normal"/>
               <w:jc w:val="right"/>
               <w:pBdr>
                 <w:bottom w:val="none" w:sz="0" w:space="0" w:color="000000"/>
@@ -1626,21 +1654,23 @@
               <w:spacing w:after="120" w:before="120" w:line="240"/>
               <w:ind w:left="120" w:right="120" w:firstLine="0" w:firstLineChars="0"/>
               <w:rPr>
-                <w:rFonts w:ascii="Helvetica" w:hAnsi="Helvetica" w:eastAsia="Helvetica" w:cs="Helvetica"/>
-                <w:i w:val="false"/>
-                <w:b w:val="false"/>
-                <w:u w:val="none"/>
-                <w:sz w:val="20"/>
-                <w:szCs w:val="20"/>
-                <w:color w:val="000000"/>
-              </w:rPr>
-            </w:pPr>
-            <w:r>
-              <w:rPr>
-                <w:rFonts w:ascii="Helvetica" w:hAnsi="Helvetica" w:eastAsia="Helvetica" w:cs="Helvetica"/>
-                <w:i w:val="false"/>
-                <w:b w:val="false"/>
-                <w:u w:val="none"/>
+                <w:rFonts w:ascii="DejaVu Sans" w:hAnsi="DejaVu Sans" w:eastAsia="DejaVu Sans" w:cs="DejaVu Sans"/>
+                <w:i w:val="false"/>
+                <w:b w:val="false"/>
+                <w:u w:val="none"/>
+                <w:strike w:val="false"/>
+                <w:sz w:val="20"/>
+                <w:szCs w:val="20"/>
+                <w:color w:val="000000"/>
+              </w:rPr>
+            </w:pPr>
+            <w:r>
+              <w:rPr>
+                <w:rFonts w:ascii="DejaVu Sans" w:hAnsi="DejaVu Sans" w:eastAsia="DejaVu Sans" w:cs="DejaVu Sans"/>
+                <w:i w:val="false"/>
+                <w:b w:val="false"/>
+                <w:u w:val="none"/>
+                <w:strike w:val="false"/>
                 <w:sz w:val="20"/>
                 <w:szCs w:val="20"/>
                 <w:color w:val="000000"/>
@@ -1674,7 +1704,6 @@
           </w:tcPr>
           <w:p>
             <w:pPr>
-              <w:pStyle w:val="Normal"/>
               <w:jc w:val="right"/>
               <w:pBdr>
                 <w:bottom w:val="none" w:sz="0" w:space="0" w:color="000000"/>
@@ -1685,21 +1714,23 @@
               <w:spacing w:after="120" w:before="120" w:line="240"/>
               <w:ind w:left="120" w:right="120" w:firstLine="0" w:firstLineChars="0"/>
               <w:rPr>
-                <w:rFonts w:ascii="Helvetica" w:hAnsi="Helvetica" w:eastAsia="Helvetica" w:cs="Helvetica"/>
-                <w:i w:val="false"/>
-                <w:b w:val="false"/>
-                <w:u w:val="none"/>
-                <w:sz w:val="20"/>
-                <w:szCs w:val="20"/>
-                <w:color w:val="000000"/>
-              </w:rPr>
-            </w:pPr>
-            <w:r>
-              <w:rPr>
-                <w:rFonts w:ascii="Helvetica" w:hAnsi="Helvetica" w:eastAsia="Helvetica" w:cs="Helvetica"/>
-                <w:i w:val="false"/>
-                <w:b w:val="false"/>
-                <w:u w:val="none"/>
+                <w:rFonts w:ascii="DejaVu Sans" w:hAnsi="DejaVu Sans" w:eastAsia="DejaVu Sans" w:cs="DejaVu Sans"/>
+                <w:i w:val="false"/>
+                <w:b w:val="false"/>
+                <w:u w:val="none"/>
+                <w:strike w:val="false"/>
+                <w:sz w:val="20"/>
+                <w:szCs w:val="20"/>
+                <w:color w:val="000000"/>
+              </w:rPr>
+            </w:pPr>
+            <w:r>
+              <w:rPr>
+                <w:rFonts w:ascii="DejaVu Sans" w:hAnsi="DejaVu Sans" w:eastAsia="DejaVu Sans" w:cs="DejaVu Sans"/>
+                <w:i w:val="false"/>
+                <w:b w:val="false"/>
+                <w:u w:val="none"/>
+                <w:strike w:val="false"/>
                 <w:sz w:val="20"/>
                 <w:szCs w:val="20"/>
                 <w:color w:val="000000"/>
@@ -1727,7 +1758,6 @@
           </w:tcPr>
           <w:p>
             <w:pPr>
-              <w:pStyle w:val="Normal"/>
               <w:jc w:val="right"/>
               <w:pBdr>
                 <w:bottom w:val="none" w:sz="0" w:space="0" w:color="000000"/>
@@ -1738,21 +1768,23 @@
               <w:spacing w:after="120" w:before="120" w:line="240"/>
               <w:ind w:left="120" w:right="120" w:firstLine="0" w:firstLineChars="0"/>
               <w:rPr>
-                <w:rFonts w:ascii="Helvetica" w:hAnsi="Helvetica" w:eastAsia="Helvetica" w:cs="Helvetica"/>
-                <w:i w:val="false"/>
-                <w:b w:val="false"/>
-                <w:u w:val="none"/>
-                <w:sz w:val="20"/>
-                <w:szCs w:val="20"/>
-                <w:color w:val="000000"/>
-              </w:rPr>
-            </w:pPr>
-            <w:r>
-              <w:rPr>
-                <w:rFonts w:ascii="Helvetica" w:hAnsi="Helvetica" w:eastAsia="Helvetica" w:cs="Helvetica"/>
-                <w:i w:val="false"/>
-                <w:b w:val="false"/>
-                <w:u w:val="none"/>
+                <w:rFonts w:ascii="DejaVu Sans" w:hAnsi="DejaVu Sans" w:eastAsia="DejaVu Sans" w:cs="DejaVu Sans"/>
+                <w:i w:val="false"/>
+                <w:b w:val="false"/>
+                <w:u w:val="none"/>
+                <w:strike w:val="false"/>
+                <w:sz w:val="20"/>
+                <w:szCs w:val="20"/>
+                <w:color w:val="000000"/>
+              </w:rPr>
+            </w:pPr>
+            <w:r>
+              <w:rPr>
+                <w:rFonts w:ascii="DejaVu Sans" w:hAnsi="DejaVu Sans" w:eastAsia="DejaVu Sans" w:cs="DejaVu Sans"/>
+                <w:i w:val="false"/>
+                <w:b w:val="false"/>
+                <w:u w:val="none"/>
+                <w:strike w:val="false"/>
                 <w:sz w:val="20"/>
                 <w:szCs w:val="20"/>
                 <w:color w:val="000000"/>
@@ -1780,7 +1812,6 @@
           </w:tcPr>
           <w:p>
             <w:pPr>
-              <w:pStyle w:val="Normal"/>
               <w:jc w:val="left"/>
               <w:pBdr>
                 <w:bottom w:val="none" w:sz="0" w:space="0" w:color="000000"/>
@@ -1791,21 +1822,23 @@
               <w:spacing w:after="120" w:before="120" w:line="240"/>
               <w:ind w:left="120" w:right="120" w:firstLine="0" w:firstLineChars="0"/>
               <w:rPr>
-                <w:rFonts w:ascii="Helvetica" w:hAnsi="Helvetica" w:eastAsia="Helvetica" w:cs="Helvetica"/>
-                <w:i w:val="false"/>
-                <w:b w:val="false"/>
-                <w:u w:val="none"/>
-                <w:sz w:val="20"/>
-                <w:szCs w:val="20"/>
-                <w:color w:val="000000"/>
-              </w:rPr>
-            </w:pPr>
-            <w:r>
-              <w:rPr>
-                <w:rFonts w:ascii="Helvetica" w:hAnsi="Helvetica" w:eastAsia="Helvetica" w:cs="Helvetica"/>
-                <w:i w:val="false"/>
-                <w:b w:val="false"/>
-                <w:u w:val="none"/>
+                <w:rFonts w:ascii="DejaVu Sans" w:hAnsi="DejaVu Sans" w:eastAsia="DejaVu Sans" w:cs="DejaVu Sans"/>
+                <w:i w:val="false"/>
+                <w:b w:val="false"/>
+                <w:u w:val="none"/>
+                <w:strike w:val="false"/>
+                <w:sz w:val="20"/>
+                <w:szCs w:val="20"/>
+                <w:color w:val="000000"/>
+              </w:rPr>
+            </w:pPr>
+            <w:r>
+              <w:rPr>
+                <w:rFonts w:ascii="DejaVu Sans" w:hAnsi="DejaVu Sans" w:eastAsia="DejaVu Sans" w:cs="DejaVu Sans"/>
+                <w:i w:val="false"/>
+                <w:b w:val="false"/>
+                <w:u w:val="none"/>
+                <w:strike w:val="false"/>
                 <w:sz w:val="20"/>
                 <w:szCs w:val="20"/>
                 <w:color w:val="000000"/>
@@ -1833,7 +1866,6 @@
           </w:tcPr>
           <w:p>
             <w:pPr>
-              <w:pStyle w:val="Normal"/>
               <w:jc w:val="right"/>
               <w:pBdr>
                 <w:bottom w:val="none" w:sz="0" w:space="0" w:color="000000"/>
@@ -1844,21 +1876,23 @@
               <w:spacing w:after="120" w:before="120" w:line="240"/>
               <w:ind w:left="120" w:right="120" w:firstLine="0" w:firstLineChars="0"/>
               <w:rPr>
-                <w:rFonts w:ascii="Helvetica" w:hAnsi="Helvetica" w:eastAsia="Helvetica" w:cs="Helvetica"/>
-                <w:i w:val="false"/>
-                <w:b w:val="false"/>
-                <w:u w:val="none"/>
-                <w:sz w:val="20"/>
-                <w:szCs w:val="20"/>
-                <w:color w:val="000000"/>
-              </w:rPr>
-            </w:pPr>
-            <w:r>
-              <w:rPr>
-                <w:rFonts w:ascii="Helvetica" w:hAnsi="Helvetica" w:eastAsia="Helvetica" w:cs="Helvetica"/>
-                <w:i w:val="false"/>
-                <w:b w:val="false"/>
-                <w:u w:val="none"/>
+                <w:rFonts w:ascii="DejaVu Sans" w:hAnsi="DejaVu Sans" w:eastAsia="DejaVu Sans" w:cs="DejaVu Sans"/>
+                <w:i w:val="false"/>
+                <w:b w:val="false"/>
+                <w:u w:val="none"/>
+                <w:strike w:val="false"/>
+                <w:sz w:val="20"/>
+                <w:szCs w:val="20"/>
+                <w:color w:val="000000"/>
+              </w:rPr>
+            </w:pPr>
+            <w:r>
+              <w:rPr>
+                <w:rFonts w:ascii="DejaVu Sans" w:hAnsi="DejaVu Sans" w:eastAsia="DejaVu Sans" w:cs="DejaVu Sans"/>
+                <w:i w:val="false"/>
+                <w:b w:val="false"/>
+                <w:u w:val="none"/>
+                <w:strike w:val="false"/>
                 <w:sz w:val="20"/>
                 <w:szCs w:val="20"/>
                 <w:color w:val="000000"/>
@@ -1886,7 +1920,6 @@
           </w:tcPr>
           <w:p>
             <w:pPr>
-              <w:pStyle w:val="Normal"/>
               <w:jc w:val="right"/>
               <w:pBdr>
                 <w:bottom w:val="none" w:sz="0" w:space="0" w:color="000000"/>
@@ -1897,21 +1930,23 @@
               <w:spacing w:after="120" w:before="120" w:line="240"/>
               <w:ind w:left="120" w:right="120" w:firstLine="0" w:firstLineChars="0"/>
               <w:rPr>
-                <w:rFonts w:ascii="Helvetica" w:hAnsi="Helvetica" w:eastAsia="Helvetica" w:cs="Helvetica"/>
-                <w:i w:val="false"/>
-                <w:b w:val="false"/>
-                <w:u w:val="none"/>
-                <w:sz w:val="20"/>
-                <w:szCs w:val="20"/>
-                <w:color w:val="000000"/>
-              </w:rPr>
-            </w:pPr>
-            <w:r>
-              <w:rPr>
-                <w:rFonts w:ascii="Helvetica" w:hAnsi="Helvetica" w:eastAsia="Helvetica" w:cs="Helvetica"/>
-                <w:i w:val="false"/>
-                <w:b w:val="false"/>
-                <w:u w:val="none"/>
+                <w:rFonts w:ascii="DejaVu Sans" w:hAnsi="DejaVu Sans" w:eastAsia="DejaVu Sans" w:cs="DejaVu Sans"/>
+                <w:i w:val="false"/>
+                <w:b w:val="false"/>
+                <w:u w:val="none"/>
+                <w:strike w:val="false"/>
+                <w:sz w:val="20"/>
+                <w:szCs w:val="20"/>
+                <w:color w:val="000000"/>
+              </w:rPr>
+            </w:pPr>
+            <w:r>
+              <w:rPr>
+                <w:rFonts w:ascii="DejaVu Sans" w:hAnsi="DejaVu Sans" w:eastAsia="DejaVu Sans" w:cs="DejaVu Sans"/>
+                <w:i w:val="false"/>
+                <w:b w:val="false"/>
+                <w:u w:val="none"/>
+                <w:strike w:val="false"/>
                 <w:sz w:val="20"/>
                 <w:szCs w:val="20"/>
                 <w:color w:val="000000"/>

</xml_diff>